<commit_message>
updated default desktop image
</commit_message>
<xml_diff>
--- a/help/source/mxfl-docs_DE.docx
+++ b/help/source/mxfl-docs_DE.docx
@@ -211,19 +211,7 @@
               <w:rPr>
                 <w:rStyle w:val="IndexLink"/>
               </w:rPr>
-              <w:t xml:space="preserve">2. </w:t>
-            </w:r>
-            <w:r>
-              <w:rPr>
-                <w:rStyle w:val="IndexLink"/>
-              </w:rPr>
-              <w:t>Voreinstellung….……</w:t>
-            </w:r>
-            <w:r>
-              <w:rPr>
-                <w:rStyle w:val="IndexLink"/>
-              </w:rPr>
-              <w:t>..…………………….………………...…….…</w:t>
+              <w:t>2. Voreinstellung….……..…………………….………………...…….…</w:t>
             </w:r>
           </w:hyperlink>
           <w:r>
@@ -255,11 +243,7 @@
           </w:hyperlink>
           <w:r>
             <w:rPr/>
-            <w:t>...</w:t>
-          </w:r>
-          <w:r>
-            <w:rPr/>
-            <w:t>3</w:t>
+            <w:t>...3</w:t>
           </w:r>
         </w:p>
         <w:p>
@@ -833,7 +817,7 @@
                 <wp:positionV relativeFrom="paragraph">
                   <wp:posOffset>313055</wp:posOffset>
                 </wp:positionV>
-                <wp:extent cx="260350" cy="260350"/>
+                <wp:extent cx="260985" cy="260985"/>
                 <wp:effectExtent l="0" t="0" r="0" b="0"/>
                 <wp:wrapNone/>
                 <wp:docPr id="2" name="Shape2"/>
@@ -844,7 +828,7 @@
                       <wps:spPr>
                         <a:xfrm>
                           <a:off x="0" y="0"/>
-                          <a:ext cx="259560" cy="259560"/>
+                          <a:ext cx="260280" cy="260280"/>
                         </a:xfrm>
                         <a:prstGeom prst="ellipse">
                           <a:avLst/>
@@ -895,7 +879,7 @@
           </mc:Choice>
           <mc:Fallback>
             <w:pict>
-              <v:oval id="shape_0" ID="Shape2" fillcolor="#729fcf" stroked="t" style="position:absolute;margin-left:58.05pt;margin-top:24.65pt;width:20.4pt;height:20.4pt">
+              <v:oval id="shape_0" ID="Shape2" fillcolor="#729fcf" stroked="t" style="position:absolute;margin-left:58.05pt;margin-top:24.65pt;width:20.45pt;height:20.45pt">
                 <w10:wrap type="square"/>
                 <v:fill o:detectmouseclick="t" type="solid" color2="#8d6030"/>
                 <v:stroke color="#3465a4" joinstyle="round" endcap="flat"/>
@@ -934,7 +918,7 @@
                 <wp:positionV relativeFrom="paragraph">
                   <wp:posOffset>823595</wp:posOffset>
                 </wp:positionV>
-                <wp:extent cx="260350" cy="260350"/>
+                <wp:extent cx="260985" cy="260985"/>
                 <wp:effectExtent l="0" t="0" r="0" b="0"/>
                 <wp:wrapNone/>
                 <wp:docPr id="4" name="Shape2_0"/>
@@ -945,7 +929,7 @@
                       <wps:spPr>
                         <a:xfrm>
                           <a:off x="0" y="0"/>
-                          <a:ext cx="259560" cy="259560"/>
+                          <a:ext cx="260280" cy="260280"/>
                         </a:xfrm>
                         <a:prstGeom prst="ellipse">
                           <a:avLst/>
@@ -996,7 +980,7 @@
           </mc:Choice>
           <mc:Fallback>
             <w:pict>
-              <v:oval id="shape_0" ID="Shape2_0" fillcolor="#729fcf" stroked="t" style="position:absolute;margin-left:392.9pt;margin-top:64.85pt;width:20.4pt;height:20.4pt">
+              <v:oval id="shape_0" ID="Shape2_0" fillcolor="#729fcf" stroked="t" style="position:absolute;margin-left:392.9pt;margin-top:64.85pt;width:20.45pt;height:20.45pt">
                 <w10:wrap type="square"/>
                 <v:fill o:detectmouseclick="t" type="solid" color2="#8d6030"/>
                 <v:stroke color="#3465a4" joinstyle="round" endcap="flat"/>
@@ -1035,7 +1019,7 @@
                 <wp:positionV relativeFrom="paragraph">
                   <wp:posOffset>2872105</wp:posOffset>
                 </wp:positionV>
-                <wp:extent cx="260350" cy="260350"/>
+                <wp:extent cx="260985" cy="260985"/>
                 <wp:effectExtent l="0" t="0" r="0" b="0"/>
                 <wp:wrapNone/>
                 <wp:docPr id="6" name="Shape2_1"/>
@@ -1046,7 +1030,7 @@
                       <wps:spPr>
                         <a:xfrm>
                           <a:off x="0" y="0"/>
-                          <a:ext cx="259560" cy="259560"/>
+                          <a:ext cx="260280" cy="260280"/>
                         </a:xfrm>
                         <a:prstGeom prst="ellipse">
                           <a:avLst/>
@@ -1097,7 +1081,7 @@
           </mc:Choice>
           <mc:Fallback>
             <w:pict>
-              <v:oval id="shape_0" ID="Shape2_1" fillcolor="#729fcf" stroked="t" style="position:absolute;margin-left:252.55pt;margin-top:226.15pt;width:20.4pt;height:20.4pt">
+              <v:oval id="shape_0" ID="Shape2_1" fillcolor="#729fcf" stroked="t" style="position:absolute;margin-left:252.55pt;margin-top:226.15pt;width:20.45pt;height:20.45pt">
                 <w10:wrap type="square"/>
                 <v:fill o:detectmouseclick="t" type="solid" color2="#8d6030"/>
                 <v:stroke color="#3465a4" joinstyle="round" endcap="flat"/>
@@ -1136,7 +1120,7 @@
                 <wp:positionV relativeFrom="paragraph">
                   <wp:posOffset>2075815</wp:posOffset>
                 </wp:positionV>
-                <wp:extent cx="260350" cy="260350"/>
+                <wp:extent cx="260985" cy="260985"/>
                 <wp:effectExtent l="0" t="0" r="0" b="0"/>
                 <wp:wrapNone/>
                 <wp:docPr id="8" name="Shape2_2"/>
@@ -1147,7 +1131,7 @@
                       <wps:spPr>
                         <a:xfrm>
                           <a:off x="0" y="0"/>
-                          <a:ext cx="259560" cy="259560"/>
+                          <a:ext cx="260280" cy="260280"/>
                         </a:xfrm>
                         <a:prstGeom prst="ellipse">
                           <a:avLst/>
@@ -1198,7 +1182,7 @@
           </mc:Choice>
           <mc:Fallback>
             <w:pict>
-              <v:oval id="shape_0" ID="Shape2_2" fillcolor="#729fcf" stroked="t" style="position:absolute;margin-left:40.4pt;margin-top:163.45pt;width:20.4pt;height:20.4pt">
+              <v:oval id="shape_0" ID="Shape2_2" fillcolor="#729fcf" stroked="t" style="position:absolute;margin-left:40.4pt;margin-top:163.45pt;width:20.45pt;height:20.45pt">
                 <w10:wrap type="square"/>
                 <v:fill o:detectmouseclick="t" type="solid" color2="#8d6030"/>
                 <v:stroke color="#3465a4" joinstyle="round" endcap="flat"/>
@@ -1237,7 +1221,7 @@
                 <wp:positionV relativeFrom="paragraph">
                   <wp:posOffset>1586230</wp:posOffset>
                 </wp:positionV>
-                <wp:extent cx="260350" cy="260350"/>
+                <wp:extent cx="260985" cy="260985"/>
                 <wp:effectExtent l="0" t="0" r="0" b="0"/>
                 <wp:wrapNone/>
                 <wp:docPr id="10" name="Shape2_3"/>
@@ -1248,7 +1232,7 @@
                       <wps:spPr>
                         <a:xfrm>
                           <a:off x="0" y="0"/>
-                          <a:ext cx="259560" cy="259560"/>
+                          <a:ext cx="260280" cy="260280"/>
                         </a:xfrm>
                         <a:prstGeom prst="ellipse">
                           <a:avLst/>
@@ -1299,7 +1283,7 @@
           </mc:Choice>
           <mc:Fallback>
             <w:pict>
-              <v:oval id="shape_0" ID="Shape2_3" fillcolor="#729fcf" stroked="t" style="position:absolute;margin-left:231.65pt;margin-top:124.9pt;width:20.4pt;height:20.4pt">
+              <v:oval id="shape_0" ID="Shape2_3" fillcolor="#729fcf" stroked="t" style="position:absolute;margin-left:231.65pt;margin-top:124.9pt;width:20.45pt;height:20.45pt">
                 <w10:wrap type="square"/>
                 <v:fill o:detectmouseclick="t" type="solid" color2="#8d6030"/>
                 <v:stroke color="#3465a4" joinstyle="round" endcap="flat"/>
@@ -11809,7 +11793,7 @@
     <w:pPr>
       <w:widowControl/>
       <w:suppressAutoHyphens w:val="true"/>
-      <w:overflowPunct w:val="true"/>
+      <w:overflowPunct w:val="false"/>
       <w:bidi w:val="0"/>
       <w:spacing w:before="0" w:after="0"/>
       <w:jc w:val="left"/>

</xml_diff>

<commit_message>
filled in missing menu items from DeepL
</commit_message>
<xml_diff>
--- a/help/source/mxfl-docs_DE.docx
+++ b/help/source/mxfl-docs_DE.docx
@@ -427,7 +427,27 @@
           <w:b/>
           <w:bCs/>
         </w:rPr>
-        <w:t>Benutzerhandbuch (F1)</w:t>
+        <w:t>Benutzerhandbuch (</w:t>
+      </w:r>
+      <w:r>
+        <w:rPr>
+          <w:rFonts w:eastAsia="WenQuanYi Micro Hei" w:cs="FreeSans"/>
+          <w:b/>
+          <w:bCs/>
+          <w:color w:val="auto"/>
+          <w:kern w:val="2"/>
+          <w:sz w:val="24"/>
+          <w:szCs w:val="24"/>
+          <w:lang w:val="en-US" w:eastAsia="zh-CN" w:bidi="hi-IN"/>
+        </w:rPr>
+        <w:t>mx-manual</w:t>
+      </w:r>
+      <w:r>
+        <w:rPr>
+          <w:b/>
+          <w:bCs/>
+        </w:rPr>
+        <w:t>)</w:t>
       </w:r>
       <w:r>
         <w:rPr/>
@@ -817,7 +837,7 @@
                 <wp:positionV relativeFrom="paragraph">
                   <wp:posOffset>313055</wp:posOffset>
                 </wp:positionV>
-                <wp:extent cx="260985" cy="260985"/>
+                <wp:extent cx="261620" cy="261620"/>
                 <wp:effectExtent l="0" t="0" r="0" b="0"/>
                 <wp:wrapNone/>
                 <wp:docPr id="2" name="Shape2"/>
@@ -828,7 +848,7 @@
                       <wps:spPr>
                         <a:xfrm>
                           <a:off x="0" y="0"/>
-                          <a:ext cx="260280" cy="260280"/>
+                          <a:ext cx="261000" cy="261000"/>
                         </a:xfrm>
                         <a:prstGeom prst="ellipse">
                           <a:avLst/>
@@ -879,7 +899,7 @@
           </mc:Choice>
           <mc:Fallback>
             <w:pict>
-              <v:oval id="shape_0" ID="Shape2" fillcolor="#729fcf" stroked="t" style="position:absolute;margin-left:58.05pt;margin-top:24.65pt;width:20.45pt;height:20.45pt">
+              <v:oval id="shape_0" ID="Shape2" fillcolor="#729fcf" stroked="t" style="position:absolute;margin-left:58.05pt;margin-top:24.65pt;width:20.5pt;height:20.5pt">
                 <w10:wrap type="square"/>
                 <v:fill o:detectmouseclick="t" type="solid" color2="#8d6030"/>
                 <v:stroke color="#3465a4" joinstyle="round" endcap="flat"/>
@@ -918,7 +938,7 @@
                 <wp:positionV relativeFrom="paragraph">
                   <wp:posOffset>823595</wp:posOffset>
                 </wp:positionV>
-                <wp:extent cx="260985" cy="260985"/>
+                <wp:extent cx="261620" cy="261620"/>
                 <wp:effectExtent l="0" t="0" r="0" b="0"/>
                 <wp:wrapNone/>
                 <wp:docPr id="4" name="Shape2_0"/>
@@ -929,7 +949,7 @@
                       <wps:spPr>
                         <a:xfrm>
                           <a:off x="0" y="0"/>
-                          <a:ext cx="260280" cy="260280"/>
+                          <a:ext cx="261000" cy="261000"/>
                         </a:xfrm>
                         <a:prstGeom prst="ellipse">
                           <a:avLst/>
@@ -980,7 +1000,7 @@
           </mc:Choice>
           <mc:Fallback>
             <w:pict>
-              <v:oval id="shape_0" ID="Shape2_0" fillcolor="#729fcf" stroked="t" style="position:absolute;margin-left:392.9pt;margin-top:64.85pt;width:20.45pt;height:20.45pt">
+              <v:oval id="shape_0" ID="Shape2_0" fillcolor="#729fcf" stroked="t" style="position:absolute;margin-left:392.9pt;margin-top:64.85pt;width:20.5pt;height:20.5pt">
                 <w10:wrap type="square"/>
                 <v:fill o:detectmouseclick="t" type="solid" color2="#8d6030"/>
                 <v:stroke color="#3465a4" joinstyle="round" endcap="flat"/>
@@ -1019,7 +1039,7 @@
                 <wp:positionV relativeFrom="paragraph">
                   <wp:posOffset>2872105</wp:posOffset>
                 </wp:positionV>
-                <wp:extent cx="260985" cy="260985"/>
+                <wp:extent cx="261620" cy="261620"/>
                 <wp:effectExtent l="0" t="0" r="0" b="0"/>
                 <wp:wrapNone/>
                 <wp:docPr id="6" name="Shape2_1"/>
@@ -1030,7 +1050,7 @@
                       <wps:spPr>
                         <a:xfrm>
                           <a:off x="0" y="0"/>
-                          <a:ext cx="260280" cy="260280"/>
+                          <a:ext cx="261000" cy="261000"/>
                         </a:xfrm>
                         <a:prstGeom prst="ellipse">
                           <a:avLst/>
@@ -1081,7 +1101,7 @@
           </mc:Choice>
           <mc:Fallback>
             <w:pict>
-              <v:oval id="shape_0" ID="Shape2_1" fillcolor="#729fcf" stroked="t" style="position:absolute;margin-left:252.55pt;margin-top:226.15pt;width:20.45pt;height:20.45pt">
+              <v:oval id="shape_0" ID="Shape2_1" fillcolor="#729fcf" stroked="t" style="position:absolute;margin-left:252.55pt;margin-top:226.15pt;width:20.5pt;height:20.5pt">
                 <w10:wrap type="square"/>
                 <v:fill o:detectmouseclick="t" type="solid" color2="#8d6030"/>
                 <v:stroke color="#3465a4" joinstyle="round" endcap="flat"/>
@@ -1120,7 +1140,7 @@
                 <wp:positionV relativeFrom="paragraph">
                   <wp:posOffset>2075815</wp:posOffset>
                 </wp:positionV>
-                <wp:extent cx="260985" cy="260985"/>
+                <wp:extent cx="261620" cy="261620"/>
                 <wp:effectExtent l="0" t="0" r="0" b="0"/>
                 <wp:wrapNone/>
                 <wp:docPr id="8" name="Shape2_2"/>
@@ -1131,7 +1151,7 @@
                       <wps:spPr>
                         <a:xfrm>
                           <a:off x="0" y="0"/>
-                          <a:ext cx="260280" cy="260280"/>
+                          <a:ext cx="261000" cy="261000"/>
                         </a:xfrm>
                         <a:prstGeom prst="ellipse">
                           <a:avLst/>
@@ -1182,7 +1202,7 @@
           </mc:Choice>
           <mc:Fallback>
             <w:pict>
-              <v:oval id="shape_0" ID="Shape2_2" fillcolor="#729fcf" stroked="t" style="position:absolute;margin-left:40.4pt;margin-top:163.45pt;width:20.45pt;height:20.45pt">
+              <v:oval id="shape_0" ID="Shape2_2" fillcolor="#729fcf" stroked="t" style="position:absolute;margin-left:40.4pt;margin-top:163.45pt;width:20.5pt;height:20.5pt">
                 <w10:wrap type="square"/>
                 <v:fill o:detectmouseclick="t" type="solid" color2="#8d6030"/>
                 <v:stroke color="#3465a4" joinstyle="round" endcap="flat"/>
@@ -1221,7 +1241,7 @@
                 <wp:positionV relativeFrom="paragraph">
                   <wp:posOffset>1586230</wp:posOffset>
                 </wp:positionV>
-                <wp:extent cx="260985" cy="260985"/>
+                <wp:extent cx="261620" cy="261620"/>
                 <wp:effectExtent l="0" t="0" r="0" b="0"/>
                 <wp:wrapNone/>
                 <wp:docPr id="10" name="Shape2_3"/>
@@ -1232,7 +1252,7 @@
                       <wps:spPr>
                         <a:xfrm>
                           <a:off x="0" y="0"/>
-                          <a:ext cx="260280" cy="260280"/>
+                          <a:ext cx="261000" cy="261000"/>
                         </a:xfrm>
                         <a:prstGeom prst="ellipse">
                           <a:avLst/>
@@ -1283,7 +1303,7 @@
           </mc:Choice>
           <mc:Fallback>
             <w:pict>
-              <v:oval id="shape_0" ID="Shape2_3" fillcolor="#729fcf" stroked="t" style="position:absolute;margin-left:231.65pt;margin-top:124.9pt;width:20.45pt;height:20.45pt">
+              <v:oval id="shape_0" ID="Shape2_3" fillcolor="#729fcf" stroked="t" style="position:absolute;margin-left:231.65pt;margin-top:124.9pt;width:20.5pt;height:20.5pt">
                 <w10:wrap type="square"/>
                 <v:fill o:detectmouseclick="t" type="solid" color2="#8d6030"/>
                 <v:stroke color="#3465a4" joinstyle="round" endcap="flat"/>
@@ -11793,7 +11813,7 @@
     <w:pPr>
       <w:widowControl/>
       <w:suppressAutoHyphens w:val="true"/>
-      <w:overflowPunct w:val="false"/>
+      <w:overflowPunct w:val="true"/>
       <w:bidi w:val="0"/>
       <w:spacing w:before="0" w:after="0"/>
       <w:jc w:val="left"/>

</xml_diff>